<commit_message>
update planning of underStory
</commit_message>
<xml_diff>
--- a/Planning/underStory.docx
+++ b/Planning/underStory.docx
@@ -31,54 +31,573 @@
       <w:r>
         <w:t>, competitor, keen competition</w:t>
       </w:r>
+    </w:p>
+    <w:p>
+      <w:r>
+        <w:t>Me: hate learning, unhopeful to life</w:t>
+      </w:r>
+      <w:r>
+        <w:t>, no goals</w:t>
+      </w:r>
+    </w:p>
+    <w:p>
+      <w:r>
+        <w:t>Teachers: Cannot be trusted, chasing for good grade, adding pressure to me</w:t>
+      </w:r>
+    </w:p>
+    <w:p/>
+    <w:p>
+      <w:r>
+        <w:rPr>
+          <w:rFonts w:hint="eastAsia"/>
+        </w:rPr>
+        <w:t>P</w:t>
+      </w:r>
+      <w:r>
+        <w:t>urpose of understory: explain the character of me, and reflect on it</w:t>
+      </w:r>
+    </w:p>
+    <w:p>
+      <w:r>
+        <w:rPr>
+          <w:rFonts w:hint="eastAsia"/>
+        </w:rPr>
+        <w:t>F</w:t>
+      </w:r>
+      <w:r>
+        <w:t>ormat of understory: Random event</w:t>
+      </w:r>
+    </w:p>
+    <w:p>
+      <w:r>
+        <w:rPr>
+          <w:rFonts w:hint="eastAsia"/>
+        </w:rPr>
+        <w:t>N</w:t>
+      </w:r>
+      <w:r>
+        <w:t>umber of understories: Main -10</w:t>
+      </w:r>
+    </w:p>
+    <w:p>
+      <w:r>
+        <w:tab/>
+      </w:r>
+      <w:r>
+        <w:tab/>
+      </w:r>
+      <w:r>
+        <w:tab/>
+      </w:r>
+      <w:r>
+        <w:tab/>
+      </w:r>
+      <w:r>
+        <w:tab/>
+        <w:t xml:space="preserve"> Sub: -</w:t>
+      </w:r>
+      <w:r>
+        <w:t>unknown</w:t>
+      </w:r>
+    </w:p>
+    <w:p>
+      <w:r>
+        <w:rPr>
+          <w:rFonts w:hint="eastAsia"/>
+        </w:rPr>
+        <w:t>1</w:t>
+      </w:r>
+      <w:r>
+        <w:t>0 main events -&gt; 3 endings</w:t>
+      </w:r>
+    </w:p>
+    <w:p>
+      <w:r>
+        <w:rPr>
+          <w:rFonts w:hint="eastAsia"/>
+        </w:rPr>
+        <w:t>E</w:t>
+      </w:r>
+      <w:r>
+        <w:t>ndings:  - Into University -&gt; No goals, play all day, lost meaning of life.</w:t>
+      </w:r>
+    </w:p>
+    <w:p>
+      <w:pPr>
+        <w:pStyle w:val="ListParagraph"/>
+        <w:numPr>
+          <w:ilvl w:val="0"/>
+          <w:numId w:val="1"/>
+        </w:numPr>
+        <w:ind w:leftChars="0"/>
+      </w:pPr>
+      <w:r>
+        <w:rPr>
+          <w:rFonts w:hint="eastAsia"/>
+        </w:rPr>
+        <w:t>H</w:t>
+      </w:r>
+      <w:r>
+        <w:t>igh pressure -&gt; suicide</w:t>
+      </w:r>
+    </w:p>
+    <w:p>
+      <w:pPr>
+        <w:pStyle w:val="ListParagraph"/>
+        <w:numPr>
+          <w:ilvl w:val="0"/>
+          <w:numId w:val="1"/>
+        </w:numPr>
+        <w:ind w:leftChars="0"/>
+      </w:pPr>
+      <w:r>
+        <w:t>Cannot get into university -&gt; hide in home -&gt;</w:t>
+      </w:r>
+      <w:r>
+        <w:rPr>
+          <w:rFonts w:hint="eastAsia"/>
+        </w:rPr>
+        <w:t xml:space="preserve"> </w:t>
+      </w:r>
+      <w:r>
+        <w:t>suicide</w:t>
+      </w:r>
+    </w:p>
+    <w:p/>
+    <w:p>
+      <w:r>
+        <w:rPr>
+          <w:rFonts w:hint="eastAsia"/>
+        </w:rPr>
+        <w:t>U</w:t>
+      </w:r>
+      <w:r>
+        <w:t>nderstory1:</w:t>
+      </w:r>
+    </w:p>
+    <w:p>
+      <w:r>
+        <w:rPr>
+          <w:rFonts w:hint="eastAsia"/>
+        </w:rPr>
+        <w:t>S</w:t>
+      </w:r>
+      <w:r>
+        <w:t>ee cat on street, reflection: Character’s empty</w:t>
+      </w:r>
+    </w:p>
+    <w:p/>
+    <w:p>
+      <w:r>
+        <w:rPr>
+          <w:rFonts w:hint="eastAsia"/>
+        </w:rPr>
+        <w:t>U</w:t>
+      </w:r>
+      <w:r>
+        <w:t>nderstory2:</w:t>
+      </w:r>
+    </w:p>
+    <w:p>
+      <w:r>
+        <w:rPr>
+          <w:rFonts w:hint="eastAsia"/>
+        </w:rPr>
+        <w:t>T</w:t>
+      </w:r>
+      <w:r>
+        <w:t>alk with classmate about future</w:t>
+      </w:r>
+      <w:r>
+        <w:t>, reflection: money-oriented social value</w:t>
+      </w:r>
+    </w:p>
+    <w:p/>
+    <w:p>
+      <w:r>
+        <w:rPr>
+          <w:rFonts w:hint="eastAsia"/>
+        </w:rPr>
+        <w:t>U</w:t>
+      </w:r>
+      <w:r>
+        <w:t>nderstory3:</w:t>
+      </w:r>
+    </w:p>
+    <w:p>
+      <w:r>
+        <w:rPr>
+          <w:rFonts w:hint="eastAsia"/>
+        </w:rPr>
+        <w:t>I</w:t>
+      </w:r>
+      <w:r>
+        <w:t>n-class tutorial, character watching teacher, speechless, reflection: character does not trust anyone</w:t>
+      </w:r>
+    </w:p>
+    <w:p/>
+    <w:p>
+      <w:r>
+        <w:rPr>
+          <w:rFonts w:hint="eastAsia"/>
+        </w:rPr>
+        <w:t>U</w:t>
+      </w:r>
+      <w:r>
+        <w:t>nderstory4:</w:t>
+      </w:r>
+    </w:p>
+    <w:p>
+      <w:r>
+        <w:t>Classmate teach the wrong method to other classmate, so the other classmate will not better than it, reflection: classmate’s selfish</w:t>
+      </w:r>
+    </w:p>
+    <w:p/>
+    <w:p>
+      <w:r>
+        <w:rPr>
+          <w:rFonts w:hint="eastAsia"/>
+        </w:rPr>
+        <w:t>U</w:t>
+      </w:r>
+      <w:r>
+        <w:t>nderstory5:</w:t>
+      </w:r>
+    </w:p>
+    <w:p>
+      <w:r>
+        <w:rPr>
+          <w:rFonts w:hint="eastAsia"/>
+        </w:rPr>
+        <w:t>H</w:t>
+      </w:r>
+      <w:r>
+        <w:t>ave question that does not understand, ask teacher or not ask</w:t>
+      </w:r>
+    </w:p>
+    <w:p>
+      <w:r>
+        <w:rPr>
+          <w:rFonts w:hint="eastAsia"/>
+        </w:rPr>
+        <w:t>A</w:t>
+      </w:r>
+      <w:r>
+        <w:t>sk-&gt;substory1</w:t>
+      </w:r>
+    </w:p>
+    <w:p>
+      <w:r>
+        <w:t>Not ask-&gt;substory2</w:t>
+      </w:r>
+    </w:p>
+    <w:p/>
+    <w:p>
+      <w:r>
+        <w:t>Substory1:</w:t>
+      </w:r>
+    </w:p>
+    <w:p>
+      <w:r>
+        <w:rPr>
+          <w:rFonts w:hint="eastAsia"/>
+        </w:rPr>
+        <w:t>T</w:t>
+      </w:r>
+      <w:r>
+        <w:t>eacher sneer, mock at character, teach character after teaching another better student</w:t>
+      </w:r>
+    </w:p>
+    <w:p/>
+    <w:p>
+      <w:r>
+        <w:rPr>
+          <w:rFonts w:hint="eastAsia"/>
+        </w:rPr>
+        <w:lastRenderedPageBreak/>
+        <w:t>S</w:t>
+      </w:r>
+      <w:r>
+        <w:t>ubstory2:</w:t>
+      </w:r>
+    </w:p>
+    <w:p>
+      <w:r>
+        <w:rPr>
+          <w:rFonts w:hint="eastAsia"/>
+        </w:rPr>
+        <w:t>C</w:t>
+      </w:r>
+      <w:r>
+        <w:t>haracter sit at home, watching the books, mess up, thinking the uselessness of itself.</w:t>
+      </w:r>
+    </w:p>
+    <w:p/>
+    <w:p>
+      <w:r>
+        <w:rPr>
+          <w:rFonts w:hint="eastAsia"/>
+        </w:rPr>
+        <w:t>U</w:t>
+      </w:r>
+      <w:r>
+        <w:t>nderstory6:</w:t>
+      </w:r>
+    </w:p>
+    <w:p>
+      <w:r>
+        <w:rPr>
+          <w:rFonts w:hint="eastAsia"/>
+        </w:rPr>
+        <w:t>E</w:t>
+      </w:r>
+      <w:r>
+        <w:t>ating at restaurant, people mocking at the staff, reflection: importance of entering university</w:t>
+      </w:r>
+    </w:p>
+    <w:p/>
+    <w:p>
+      <w:r>
+        <w:rPr>
+          <w:rFonts w:hint="eastAsia"/>
+        </w:rPr>
+        <w:t>U</w:t>
+      </w:r>
+      <w:r>
+        <w:t>nderstory7:</w:t>
+      </w:r>
+    </w:p>
+    <w:p>
+      <w:r>
+        <w:rPr>
+          <w:rFonts w:hint="eastAsia"/>
+        </w:rPr>
+        <w:t>N</w:t>
+      </w:r>
+      <w:r>
+        <w:t>ear exam, classmates are busy, no one reply character</w:t>
+      </w:r>
+    </w:p>
+    <w:p>
+      <w:r>
+        <w:rPr>
+          <w:rFonts w:hint="eastAsia"/>
+        </w:rPr>
+        <w:t>-</w:t>
+      </w:r>
+      <w:r>
+        <w:t>Back home -&gt;substory3</w:t>
+      </w:r>
+    </w:p>
+    <w:p>
+      <w:r>
+        <w:rPr>
+          <w:rFonts w:hint="eastAsia"/>
+        </w:rPr>
+        <w:t>-</w:t>
+      </w:r>
+      <w:r>
+        <w:t>Find teacher -&gt;substory4</w:t>
+      </w:r>
+    </w:p>
+    <w:p/>
+    <w:p>
+      <w:r>
+        <w:rPr>
+          <w:rFonts w:hint="eastAsia"/>
+        </w:rPr>
+        <w:t>S</w:t>
+      </w:r>
+      <w:r>
+        <w:t>ubstory3:</w:t>
+      </w:r>
+    </w:p>
+    <w:p>
+      <w:r>
+        <w:rPr>
+          <w:rFonts w:hint="eastAsia"/>
+        </w:rPr>
+        <w:t>S</w:t>
+      </w:r>
+      <w:r>
+        <w:t>it alone watching the clock</w:t>
+      </w:r>
+    </w:p>
+    <w:p/>
+    <w:p>
+      <w:r>
+        <w:rPr>
+          <w:rFonts w:hint="eastAsia"/>
+        </w:rPr>
+        <w:t>S</w:t>
+      </w:r>
+      <w:r>
+        <w:t>ubstory4:</w:t>
+      </w:r>
+    </w:p>
+    <w:p>
+      <w:r>
+        <w:rPr>
+          <w:rFonts w:hint="eastAsia"/>
+        </w:rPr>
+        <w:t>T</w:t>
+      </w:r>
+      <w:r>
+        <w:t>eachers are busy, mock at character’s previous academic record</w:t>
+      </w:r>
+    </w:p>
+    <w:p/>
+    <w:p>
+      <w:r>
+        <w:rPr>
+          <w:rFonts w:hint="eastAsia"/>
+        </w:rPr>
+        <w:t>U</w:t>
+      </w:r>
+      <w:r>
+        <w:t>nderstory8:</w:t>
+      </w:r>
+    </w:p>
+    <w:p>
+      <w:r>
+        <w:rPr>
+          <w:rFonts w:hint="eastAsia"/>
+        </w:rPr>
+        <w:t>C</w:t>
+      </w:r>
+      <w:r>
+        <w:t>haracter watching the bus, imagine it is hit by the car, reflect the entire life before, meaningless, no hope</w:t>
+      </w:r>
+    </w:p>
+    <w:p>
+      <w:r>
+        <w:rPr>
+          <w:rFonts w:hint="eastAsia"/>
+        </w:rPr>
+        <w:t>G</w:t>
+      </w:r>
+      <w:r>
+        <w:t>o -&gt; substory5</w:t>
+      </w:r>
+    </w:p>
+    <w:p>
+      <w:r>
+        <w:rPr>
+          <w:rFonts w:hint="eastAsia"/>
+        </w:rPr>
+        <w:t>D</w:t>
+      </w:r>
+      <w:r>
+        <w:t>on’t go -&gt; substory6</w:t>
+      </w:r>
+    </w:p>
+    <w:p/>
+    <w:p>
+      <w:r>
+        <w:rPr>
+          <w:rFonts w:hint="eastAsia"/>
+        </w:rPr>
+        <w:t>S</w:t>
+      </w:r>
+      <w:r>
+        <w:t>ubstory5:</w:t>
+      </w:r>
+    </w:p>
+    <w:p>
+      <w:r>
+        <w:rPr>
+          <w:rFonts w:hint="eastAsia"/>
+        </w:rPr>
+        <w:t>S</w:t>
+      </w:r>
+      <w:r>
+        <w:t>ad ending -&gt; suicide due to lost of pressure -&gt; but is it game over?</w:t>
+      </w:r>
+    </w:p>
+    <w:p/>
+    <w:p>
+      <w:r>
+        <w:rPr>
+          <w:rFonts w:hint="eastAsia"/>
+        </w:rPr>
+        <w:t>S</w:t>
+      </w:r>
+      <w:r>
+        <w:t>ubstory6:</w:t>
+      </w:r>
+    </w:p>
+    <w:p>
+      <w:r>
+        <w:rPr>
+          <w:rFonts w:hint="eastAsia"/>
+        </w:rPr>
+        <w:t>B</w:t>
+      </w:r>
+      <w:r>
+        <w:t>ack home and continue the study.</w:t>
+      </w:r>
+    </w:p>
+    <w:p/>
+    <w:p>
+      <w:r>
+        <w:rPr>
+          <w:rFonts w:hint="eastAsia"/>
+        </w:rPr>
+        <w:t>U</w:t>
+      </w:r>
+      <w:r>
+        <w:t>nderstory9:</w:t>
+      </w:r>
+    </w:p>
+    <w:p>
+      <w:r>
+        <w:rPr>
+          <w:rFonts w:hint="eastAsia"/>
+        </w:rPr>
+        <w:t>K</w:t>
+      </w:r>
+      <w:r>
+        <w:t>now the news of other classmate’s suicide, no hope no feeling, reflect the image interact with the classmate.</w:t>
+      </w:r>
+    </w:p>
+    <w:p/>
+    <w:p>
+      <w:r>
+        <w:rPr>
+          <w:rFonts w:hint="eastAsia"/>
+        </w:rPr>
+        <w:t>U</w:t>
+      </w:r>
+      <w:r>
+        <w:t>nderstory10:</w:t>
+      </w:r>
+    </w:p>
+    <w:p>
+      <w:pPr>
+        <w:rPr>
+          <w:rFonts w:hint="eastAsia"/>
+        </w:rPr>
+      </w:pPr>
+      <w:r>
+        <w:rPr>
+          <w:rFonts w:hint="eastAsia"/>
+        </w:rPr>
+        <w:t>T</w:t>
+      </w:r>
+      <w:r>
+        <w:t>he day before DSE, nightmare, tied in the bed, cannot move, chasing double stars, endless running -&gt; wake up -&gt; it’s the end of life.</w:t>
+      </w:r>
+      <w:r>
+        <w:rPr>
+          <w:rFonts w:hint="eastAsia"/>
+        </w:rPr>
+        <w:t xml:space="preserve"> </w:t>
+      </w:r>
+      <w:r>
+        <w:t>Reflection: All are nightmare.</w:t>
+      </w:r>
       <w:bookmarkStart w:id="0" w:name="_GoBack"/>
       <w:bookmarkEnd w:id="0"/>
-    </w:p>
-    <w:p>
-      <w:r>
-        <w:t>Me: hate learning, unhopeful to life</w:t>
-      </w:r>
-      <w:r>
-        <w:t>, no goals</w:t>
-      </w:r>
-    </w:p>
-    <w:p>
-      <w:r>
-        <w:t>Teachers: Cannot be trusted, chasing for good grade, adding pressure to me</w:t>
-      </w:r>
-    </w:p>
-    <w:p/>
-    <w:p>
-      <w:pPr>
-        <w:rPr>
-          <w:rFonts w:hint="eastAsia"/>
-        </w:rPr>
-      </w:pPr>
-      <w:r>
-        <w:rPr>
-          <w:rFonts w:hint="eastAsia"/>
-        </w:rPr>
-        <w:t>P</w:t>
-      </w:r>
-      <w:r>
-        <w:t>urpose of understory: explain the character of me, and reflect on it</w:t>
-      </w:r>
-    </w:p>
-    <w:p>
-      <w:pPr>
-        <w:rPr>
-          <w:rFonts w:hint="eastAsia"/>
-        </w:rPr>
-      </w:pPr>
-      <w:r>
-        <w:rPr>
-          <w:rFonts w:hint="eastAsia"/>
-        </w:rPr>
-        <w:t>F</w:t>
-      </w:r>
-      <w:r>
-        <w:t>ormat of understory: Random event</w:t>
-      </w:r>
     </w:p>
     <w:sectPr>
       <w:pgSz w:w="11906" w:h="16838"/>
@@ -126,6 +645,127 @@
     </w:p>
   </w:footnote>
 </w:footnotes>
+</file>
+
+<file path=word/numbering.xml><?xml version="1.0" encoding="utf-8"?>
+<w:numbering xmlns:wpc="http://schemas.microsoft.com/office/word/2010/wordprocessingCanvas" xmlns:cx="http://schemas.microsoft.com/office/drawing/2014/chartex" xmlns:cx1="http://schemas.microsoft.com/office/drawing/2015/9/8/chartex" xmlns:cx2="http://schemas.microsoft.com/office/drawing/2015/10/21/chartex" xmlns:cx3="http://schemas.microsoft.com/office/drawing/2016/5/9/chartex" xmlns:cx4="http://schemas.microsoft.com/office/drawing/2016/5/10/chartex" xmlns:cx5="http://schemas.microsoft.com/office/drawing/2016/5/11/chartex" xmlns:cx6="http://schemas.microsoft.com/office/drawing/2016/5/12/chartex" xmlns:cx7="http://schemas.microsoft.com/office/drawing/2016/5/13/chartex" xmlns:cx8="http://schemas.microsoft.com/office/drawing/2016/5/14/chartex" xmlns:mc="http://schemas.openxmlformats.org/markup-compatibility/2006" xmlns:aink="http://schemas.microsoft.com/office/drawing/2016/ink" xmlns:am3d="http://schemas.microsoft.com/office/drawing/2017/model3d" xmlns:o="urn:schemas-microsoft-com:office:office" xmlns:r="http://schemas.openxmlformats.org/officeDocument/2006/relationships" xmlns:m="http://schemas.openxmlformats.org/officeDocument/2006/math" xmlns:v="urn:schemas-microsoft-com:vml" xmlns:wp14="http://schemas.microsoft.com/office/word/2010/wordprocessingDrawing" xmlns:wp="http://schemas.openxmlformats.org/drawingml/2006/wordprocessingDrawing" xmlns:w10="urn:schemas-microsoft-com:office:word" xmlns:w="http://schemas.openxmlformats.org/wordprocessingml/2006/main" xmlns:w14="http://schemas.microsoft.com/office/word/2010/wordml" xmlns:w15="http://schemas.microsoft.com/office/word/2012/wordml" xmlns:w16cid="http://schemas.microsoft.com/office/word/2016/wordml/cid" xmlns:w16se="http://schemas.microsoft.com/office/word/2015/wordml/symex" xmlns:wpg="http://schemas.microsoft.com/office/word/2010/wordprocessingGroup" xmlns:wpi="http://schemas.microsoft.com/office/word/2010/wordprocessingInk" xmlns:wne="http://schemas.microsoft.com/office/word/2006/wordml" xmlns:wps="http://schemas.microsoft.com/office/word/2010/wordprocessingShape" mc:Ignorable="w14 w15 w16se w16cid wp14">
+  <w:abstractNum w:abstractNumId="0" w15:restartNumberingAfterBreak="0">
+    <w:nsid w:val="24A4639D"/>
+    <w:multiLevelType w:val="hybridMultilevel"/>
+    <w:tmpl w:val="182E0848"/>
+    <w:lvl w:ilvl="0" w:tplc="20CA4164">
+      <w:start w:val="10"/>
+      <w:numFmt w:val="bullet"/>
+      <w:lvlText w:val="-"/>
+      <w:lvlJc w:val="left"/>
+      <w:pPr>
+        <w:ind w:left="1320" w:hanging="360"/>
+      </w:pPr>
+      <w:rPr>
+        <w:rFonts w:ascii="Calibri" w:eastAsiaTheme="minorEastAsia" w:hAnsi="Calibri" w:cs="Calibri" w:hint="default"/>
+      </w:rPr>
+    </w:lvl>
+    <w:lvl w:ilvl="1" w:tplc="04090003" w:tentative="1">
+      <w:start w:val="1"/>
+      <w:numFmt w:val="bullet"/>
+      <w:lvlText w:val=""/>
+      <w:lvlJc w:val="left"/>
+      <w:pPr>
+        <w:ind w:left="1920" w:hanging="480"/>
+      </w:pPr>
+      <w:rPr>
+        <w:rFonts w:ascii="Wingdings" w:hAnsi="Wingdings" w:hint="default"/>
+      </w:rPr>
+    </w:lvl>
+    <w:lvl w:ilvl="2" w:tplc="04090005" w:tentative="1">
+      <w:start w:val="1"/>
+      <w:numFmt w:val="bullet"/>
+      <w:lvlText w:val=""/>
+      <w:lvlJc w:val="left"/>
+      <w:pPr>
+        <w:ind w:left="2400" w:hanging="480"/>
+      </w:pPr>
+      <w:rPr>
+        <w:rFonts w:ascii="Wingdings" w:hAnsi="Wingdings" w:hint="default"/>
+      </w:rPr>
+    </w:lvl>
+    <w:lvl w:ilvl="3" w:tplc="04090001" w:tentative="1">
+      <w:start w:val="1"/>
+      <w:numFmt w:val="bullet"/>
+      <w:lvlText w:val=""/>
+      <w:lvlJc w:val="left"/>
+      <w:pPr>
+        <w:ind w:left="2880" w:hanging="480"/>
+      </w:pPr>
+      <w:rPr>
+        <w:rFonts w:ascii="Wingdings" w:hAnsi="Wingdings" w:hint="default"/>
+      </w:rPr>
+    </w:lvl>
+    <w:lvl w:ilvl="4" w:tplc="04090003" w:tentative="1">
+      <w:start w:val="1"/>
+      <w:numFmt w:val="bullet"/>
+      <w:lvlText w:val=""/>
+      <w:lvlJc w:val="left"/>
+      <w:pPr>
+        <w:ind w:left="3360" w:hanging="480"/>
+      </w:pPr>
+      <w:rPr>
+        <w:rFonts w:ascii="Wingdings" w:hAnsi="Wingdings" w:hint="default"/>
+      </w:rPr>
+    </w:lvl>
+    <w:lvl w:ilvl="5" w:tplc="04090005" w:tentative="1">
+      <w:start w:val="1"/>
+      <w:numFmt w:val="bullet"/>
+      <w:lvlText w:val=""/>
+      <w:lvlJc w:val="left"/>
+      <w:pPr>
+        <w:ind w:left="3840" w:hanging="480"/>
+      </w:pPr>
+      <w:rPr>
+        <w:rFonts w:ascii="Wingdings" w:hAnsi="Wingdings" w:hint="default"/>
+      </w:rPr>
+    </w:lvl>
+    <w:lvl w:ilvl="6" w:tplc="04090001" w:tentative="1">
+      <w:start w:val="1"/>
+      <w:numFmt w:val="bullet"/>
+      <w:lvlText w:val=""/>
+      <w:lvlJc w:val="left"/>
+      <w:pPr>
+        <w:ind w:left="4320" w:hanging="480"/>
+      </w:pPr>
+      <w:rPr>
+        <w:rFonts w:ascii="Wingdings" w:hAnsi="Wingdings" w:hint="default"/>
+      </w:rPr>
+    </w:lvl>
+    <w:lvl w:ilvl="7" w:tplc="04090003" w:tentative="1">
+      <w:start w:val="1"/>
+      <w:numFmt w:val="bullet"/>
+      <w:lvlText w:val=""/>
+      <w:lvlJc w:val="left"/>
+      <w:pPr>
+        <w:ind w:left="4800" w:hanging="480"/>
+      </w:pPr>
+      <w:rPr>
+        <w:rFonts w:ascii="Wingdings" w:hAnsi="Wingdings" w:hint="default"/>
+      </w:rPr>
+    </w:lvl>
+    <w:lvl w:ilvl="8" w:tplc="04090005" w:tentative="1">
+      <w:start w:val="1"/>
+      <w:numFmt w:val="bullet"/>
+      <w:lvlText w:val=""/>
+      <w:lvlJc w:val="left"/>
+      <w:pPr>
+        <w:ind w:left="5280" w:hanging="480"/>
+      </w:pPr>
+      <w:rPr>
+        <w:rFonts w:ascii="Wingdings" w:hAnsi="Wingdings" w:hint="default"/>
+      </w:rPr>
+    </w:lvl>
+  </w:abstractNum>
+  <w:num w:numId="1">
+    <w:abstractNumId w:val="0"/>
+  </w:num>
+</w:numbering>
 </file>
 
 <file path=word/styles.xml><?xml version="1.0" encoding="utf-8"?>
@@ -142,7 +782,7 @@
     </w:rPrDefault>
     <w:pPrDefault/>
   </w:docDefaults>
-  <w:latentStyles w:defLockedState="0" w:defUIPriority="99" w:defSemiHidden="0" w:defUnhideWhenUsed="0" w:defQFormat="0" w:count="377">
+  <w:latentStyles w:defLockedState="0" w:defUIPriority="99" w:defSemiHidden="0" w:defUnhideWhenUsed="0" w:defQFormat="0" w:count="376">
     <w:lsdException w:name="Normal" w:uiPriority="0" w:qFormat="1"/>
     <w:lsdException w:name="heading 1" w:uiPriority="9" w:qFormat="1"/>
     <w:lsdException w:name="heading 2" w:semiHidden="1" w:uiPriority="9" w:unhideWhenUsed="1" w:qFormat="1"/>
@@ -519,7 +1159,6 @@
     <w:lsdException w:name="Hashtag" w:semiHidden="1" w:unhideWhenUsed="1"/>
     <w:lsdException w:name="Unresolved Mention" w:semiHidden="1" w:unhideWhenUsed="1"/>
     <w:lsdException w:name="Smart Link" w:semiHidden="1" w:unhideWhenUsed="1"/>
-    <w:lsdException w:name="Smart Link Error" w:semiHidden="1" w:unhideWhenUsed="1"/>
   </w:latentStyles>
   <w:style w:type="paragraph" w:default="1" w:styleId="Normal">
     <w:name w:val="Normal"/>
@@ -614,6 +1253,16 @@
       <w:sz w:val="20"/>
       <w:szCs w:val="20"/>
     </w:rPr>
+  </w:style>
+  <w:style w:type="paragraph" w:styleId="ListParagraph">
+    <w:name w:val="List Paragraph"/>
+    <w:basedOn w:val="Normal"/>
+    <w:uiPriority w:val="34"/>
+    <w:qFormat/>
+    <w:rsid w:val="001D1D82"/>
+    <w:pPr>
+      <w:ind w:leftChars="200" w:left="480"/>
+    </w:pPr>
   </w:style>
 </w:styles>
 </file>
@@ -911,4 +1560,16 @@
     </a:ext>
   </a:extLst>
 </a:theme>
+</file>
+
+<file path=customXml/item1.xml><?xml version="1.0" encoding="utf-8"?>
+<b:Sources xmlns:b="http://schemas.openxmlformats.org/officeDocument/2006/bibliography" xmlns="http://schemas.openxmlformats.org/officeDocument/2006/bibliography" SelectedStyle="\APASixthEditionOfficeOnline.xsl" StyleName="APA" Version="6"/>
+</file>
+
+<file path=customXml/itemProps1.xml><?xml version="1.0" encoding="utf-8"?>
+<ds:datastoreItem xmlns:ds="http://schemas.openxmlformats.org/officeDocument/2006/customXml" ds:itemID="{FA13B1E5-5B95-4A02-845D-EE9AE569FB85}">
+  <ds:schemaRefs>
+    <ds:schemaRef ds:uri="http://schemas.openxmlformats.org/officeDocument/2006/bibliography"/>
+  </ds:schemaRefs>
+</ds:datastoreItem>
 </file>
</xml_diff>

<commit_message>
update text of underStory
</commit_message>
<xml_diff>
--- a/Planning/underStory.docx
+++ b/Planning/underStory.docx
@@ -511,93 +511,94 @@
         <w:t>S</w:t>
       </w:r>
       <w:r>
-        <w:t>ad ending -&gt; suicide due to lost of pressure -&gt; but is it game over?</w:t>
-      </w:r>
-    </w:p>
-    <w:p/>
-    <w:p>
-      <w:r>
-        <w:rPr>
-          <w:rFonts w:hint="eastAsia"/>
-        </w:rPr>
-        <w:t>S</w:t>
-      </w:r>
-      <w:r>
-        <w:t>ubstory6:</w:t>
-      </w:r>
-    </w:p>
-    <w:p>
-      <w:r>
-        <w:rPr>
-          <w:rFonts w:hint="eastAsia"/>
-        </w:rPr>
-        <w:t>B</w:t>
-      </w:r>
-      <w:r>
-        <w:t>ack home and continue the study.</w:t>
-      </w:r>
-    </w:p>
-    <w:p/>
-    <w:p>
-      <w:r>
-        <w:rPr>
-          <w:rFonts w:hint="eastAsia"/>
-        </w:rPr>
-        <w:t>U</w:t>
-      </w:r>
-      <w:r>
-        <w:t>nderstory9:</w:t>
-      </w:r>
-    </w:p>
-    <w:p>
-      <w:r>
-        <w:rPr>
-          <w:rFonts w:hint="eastAsia"/>
-        </w:rPr>
-        <w:t>K</w:t>
-      </w:r>
-      <w:r>
-        <w:t>now the news of other classmate’s suicide, no hope no feeling, reflect the image interact with the classmate.</w:t>
-      </w:r>
-    </w:p>
-    <w:p/>
-    <w:p>
-      <w:r>
-        <w:rPr>
-          <w:rFonts w:hint="eastAsia"/>
-        </w:rPr>
-        <w:t>U</w:t>
-      </w:r>
-      <w:r>
-        <w:t>nderstory10:</w:t>
-      </w:r>
-    </w:p>
-    <w:p>
-      <w:pPr>
-        <w:rPr>
-          <w:rFonts w:hint="eastAsia"/>
-        </w:rPr>
-      </w:pPr>
-      <w:r>
-        <w:rPr>
-          <w:rFonts w:hint="eastAsia"/>
-        </w:rPr>
-        <w:t>T</w:t>
-      </w:r>
-      <w:r>
-        <w:t>he day before DSE, nightmare, tied in the bed, cannot move, chasing double stars, endless running -&gt; wake up -&gt; it’s the end of life.</w:t>
-      </w:r>
-      <w:r>
-        <w:rPr>
-          <w:rFonts w:hint="eastAsia"/>
-        </w:rPr>
-        <w:t xml:space="preserve"> </w:t>
-      </w:r>
-      <w:r>
-        <w:t>Reflection: All are nightmare.</w:t>
+        <w:t>ad ending -&gt; suicide due to</w:t>
+      </w:r>
+      <w:r>
+        <w:t xml:space="preserve"> a</w:t>
       </w:r>
       <w:bookmarkStart w:id="0" w:name="_GoBack"/>
       <w:bookmarkEnd w:id="0"/>
+      <w:r>
+        <w:t xml:space="preserve"> lot of pressure -&gt; but is it game over?</w:t>
+      </w:r>
+    </w:p>
+    <w:p/>
+    <w:p>
+      <w:r>
+        <w:rPr>
+          <w:rFonts w:hint="eastAsia"/>
+        </w:rPr>
+        <w:t>S</w:t>
+      </w:r>
+      <w:r>
+        <w:t>ubstory6:</w:t>
+      </w:r>
+    </w:p>
+    <w:p>
+      <w:r>
+        <w:rPr>
+          <w:rFonts w:hint="eastAsia"/>
+        </w:rPr>
+        <w:t>B</w:t>
+      </w:r>
+      <w:r>
+        <w:t>ack home and continue the study.</w:t>
+      </w:r>
+    </w:p>
+    <w:p/>
+    <w:p>
+      <w:r>
+        <w:rPr>
+          <w:rFonts w:hint="eastAsia"/>
+        </w:rPr>
+        <w:t>U</w:t>
+      </w:r>
+      <w:r>
+        <w:t>nderstory9:</w:t>
+      </w:r>
+    </w:p>
+    <w:p>
+      <w:r>
+        <w:rPr>
+          <w:rFonts w:hint="eastAsia"/>
+        </w:rPr>
+        <w:t>K</w:t>
+      </w:r>
+      <w:r>
+        <w:t>now the news of other classmate’s suicide, no hope no feeling, reflect the image interact with the classmate.</w:t>
+      </w:r>
+    </w:p>
+    <w:p/>
+    <w:p>
+      <w:r>
+        <w:rPr>
+          <w:rFonts w:hint="eastAsia"/>
+        </w:rPr>
+        <w:t>U</w:t>
+      </w:r>
+      <w:r>
+        <w:t>nderstory10:</w:t>
+      </w:r>
+    </w:p>
+    <w:p>
+      <w:r>
+        <w:rPr>
+          <w:rFonts w:hint="eastAsia"/>
+        </w:rPr>
+        <w:t>T</w:t>
+      </w:r>
+      <w:r>
+        <w:t>he day before DSE, nightmare, tied in the bed, cannot move, chasing double stars, endless running -&gt; wake up -&gt; it’s the end of life.</w:t>
+      </w:r>
+      <w:r>
+        <w:rPr>
+          <w:rFonts w:hint="eastAsia"/>
+        </w:rPr>
+        <w:t xml:space="preserve"> </w:t>
+      </w:r>
+      <w:r>
+        <w:t>Reflection: All are nightmare.</w:t>
+      </w:r>
     </w:p>
     <w:sectPr>
       <w:pgSz w:w="11906" w:h="16838"/>
@@ -1567,7 +1568,7 @@
 </file>
 
 <file path=customXml/itemProps1.xml><?xml version="1.0" encoding="utf-8"?>
-<ds:datastoreItem xmlns:ds="http://schemas.openxmlformats.org/officeDocument/2006/customXml" ds:itemID="{FA13B1E5-5B95-4A02-845D-EE9AE569FB85}">
+<ds:datastoreItem xmlns:ds="http://schemas.openxmlformats.org/officeDocument/2006/customXml" ds:itemID="{652FE05E-243B-41AC-8CC0-A16DE1AF2DFE}">
   <ds:schemaRefs>
     <ds:schemaRef ds:uri="http://schemas.openxmlformats.org/officeDocument/2006/bibliography"/>
   </ds:schemaRefs>

</xml_diff>